<commit_message>
Change from "EInfo on Mobile"  to "EIOM"
</commit_message>
<xml_diff>
--- a/Project Plan/EIOM-ProjectPlan&QualityPlan-V.1.0.docx
+++ b/Project Plan/EIOM-ProjectPlan&QualityPlan-V.1.0.docx
@@ -5503,6 +5503,7 @@
                 <w:szCs w:val="24"/>
               </w:rPr>
             </w:pPr>
+            <w:proofErr w:type="spellStart"/>
             <w:r>
               <w:rPr>
                 <w:rFonts w:ascii="Times New Roman" w:eastAsia="Times New Roman" w:hAnsi="Times New Roman" w:cs="Times New Roman"/>
@@ -5510,7 +5511,17 @@
                 <w:sz w:val="24"/>
                 <w:szCs w:val="24"/>
               </w:rPr>
-              <w:t xml:space="preserve">Putchakarn </w:t>
+              <w:t>Putchakarn</w:t>
+            </w:r>
+            <w:proofErr w:type="spellEnd"/>
+            <w:r>
+              <w:rPr>
+                <w:rFonts w:ascii="Times New Roman" w:eastAsia="Times New Roman" w:hAnsi="Times New Roman" w:cs="Times New Roman"/>
+                <w:color w:val="000000"/>
+                <w:sz w:val="24"/>
+                <w:szCs w:val="24"/>
+              </w:rPr>
+              <w:t xml:space="preserve"> </w:t>
             </w:r>
             <w:proofErr w:type="spellStart"/>
             <w:r>
@@ -5565,6 +5576,7 @@
                 <w:szCs w:val="24"/>
               </w:rPr>
             </w:pPr>
+            <w:proofErr w:type="spellStart"/>
             <w:r>
               <w:rPr>
                 <w:rFonts w:ascii="Times New Roman" w:eastAsia="Times New Roman" w:hAnsi="Times New Roman" w:cs="Times New Roman"/>
@@ -5572,7 +5584,17 @@
                 <w:sz w:val="24"/>
                 <w:szCs w:val="24"/>
               </w:rPr>
-              <w:t xml:space="preserve">Sawatdiporn </w:t>
+              <w:t>Sawatdiporn</w:t>
+            </w:r>
+            <w:proofErr w:type="spellEnd"/>
+            <w:r>
+              <w:rPr>
+                <w:rFonts w:ascii="Times New Roman" w:eastAsia="Times New Roman" w:hAnsi="Times New Roman" w:cs="Times New Roman"/>
+                <w:color w:val="000000"/>
+                <w:sz w:val="24"/>
+                <w:szCs w:val="24"/>
+              </w:rPr>
+              <w:t xml:space="preserve"> </w:t>
             </w:r>
             <w:proofErr w:type="spellStart"/>
             <w:r>
@@ -6605,6 +6627,7 @@
                 <w:szCs w:val="24"/>
               </w:rPr>
             </w:pPr>
+            <w:proofErr w:type="spellStart"/>
             <w:r>
               <w:rPr>
                 <w:rFonts w:ascii="Times New Roman" w:eastAsia="Times New Roman" w:hAnsi="Times New Roman" w:cs="Times New Roman"/>
@@ -6612,7 +6635,17 @@
                 <w:sz w:val="24"/>
                 <w:szCs w:val="24"/>
               </w:rPr>
-              <w:t xml:space="preserve">Putchakarn </w:t>
+              <w:t>Putchakarn</w:t>
+            </w:r>
+            <w:proofErr w:type="spellEnd"/>
+            <w:r>
+              <w:rPr>
+                <w:rFonts w:ascii="Times New Roman" w:eastAsia="Times New Roman" w:hAnsi="Times New Roman" w:cs="Times New Roman"/>
+                <w:color w:val="000000"/>
+                <w:sz w:val="24"/>
+                <w:szCs w:val="24"/>
+              </w:rPr>
+              <w:t xml:space="preserve"> </w:t>
             </w:r>
             <w:proofErr w:type="spellStart"/>
             <w:r>
@@ -6693,6 +6726,7 @@
                 <w:szCs w:val="24"/>
               </w:rPr>
             </w:pPr>
+            <w:proofErr w:type="spellStart"/>
             <w:r>
               <w:rPr>
                 <w:rFonts w:ascii="Times New Roman" w:eastAsia="Times New Roman" w:hAnsi="Times New Roman" w:cs="Times New Roman"/>
@@ -6700,7 +6734,17 @@
                 <w:sz w:val="24"/>
                 <w:szCs w:val="24"/>
               </w:rPr>
-              <w:t xml:space="preserve">Sawatdiporn </w:t>
+              <w:t>Sawatdiporn</w:t>
+            </w:r>
+            <w:proofErr w:type="spellEnd"/>
+            <w:r>
+              <w:rPr>
+                <w:rFonts w:ascii="Times New Roman" w:eastAsia="Times New Roman" w:hAnsi="Times New Roman" w:cs="Times New Roman"/>
+                <w:color w:val="000000"/>
+                <w:sz w:val="24"/>
+                <w:szCs w:val="24"/>
+              </w:rPr>
+              <w:t xml:space="preserve"> </w:t>
             </w:r>
             <w:proofErr w:type="spellStart"/>
             <w:r>
@@ -10862,7 +10906,7 @@
     <w:p>
       <w:pPr>
         <w:rPr>
-          <w:rFonts w:ascii="Times New Roman" w:eastAsia="Times New Roman" w:hAnsi="Times New Roman" w:hint="cs"/>
+          <w:rFonts w:ascii="Times New Roman" w:eastAsia="Times New Roman" w:hAnsi="Times New Roman"/>
           <w:color w:val="000000"/>
           <w:sz w:val="24"/>
           <w:szCs w:val="24"/>
@@ -10872,7 +10916,7 @@
     <w:p>
       <w:pPr>
         <w:rPr>
-          <w:rFonts w:ascii="Times New Roman" w:eastAsia="Times New Roman" w:hAnsi="Times New Roman" w:hint="cs"/>
+          <w:rFonts w:ascii="Times New Roman" w:eastAsia="Times New Roman" w:hAnsi="Times New Roman"/>
           <w:color w:val="000000"/>
           <w:sz w:val="24"/>
           <w:szCs w:val="24"/>
@@ -12557,23 +12601,23 @@
         </w:rPr>
         <w:t xml:space="preserve"> name of this project that is “</w:t>
       </w:r>
-      <w:proofErr w:type="spellStart"/>
-      <w:r>
-        <w:rPr>
-          <w:rFonts w:ascii="Times New Roman" w:hAnsi="Times New Roman" w:cs="Times New Roman"/>
-          <w:sz w:val="24"/>
-          <w:szCs w:val="24"/>
-        </w:rPr>
-        <w:t>EInfo</w:t>
-      </w:r>
-      <w:proofErr w:type="spellEnd"/>
-      <w:r>
-        <w:rPr>
-          <w:rFonts w:ascii="Times New Roman" w:hAnsi="Times New Roman" w:cs="Times New Roman"/>
-          <w:sz w:val="24"/>
-          <w:szCs w:val="24"/>
-        </w:rPr>
-        <w:t xml:space="preserve"> on Mobile”</w:t>
+      <w:bookmarkStart w:id="39" w:name="_GoBack"/>
+      <w:r>
+        <w:rPr>
+          <w:rFonts w:ascii="Times New Roman" w:hAnsi="Times New Roman" w:cs="Angsana New"/>
+          <w:sz w:val="24"/>
+          <w:szCs w:val="30"/>
+        </w:rPr>
+        <w:t>EIOM</w:t>
+      </w:r>
+      <w:bookmarkEnd w:id="39"/>
+      <w:r>
+        <w:rPr>
+          <w:rFonts w:ascii="Times New Roman" w:hAnsi="Times New Roman" w:cs="Times New Roman"/>
+          <w:sz w:val="24"/>
+          <w:szCs w:val="24"/>
+        </w:rPr>
+        <w:t>”</w:t>
       </w:r>
     </w:p>
     <w:p>
@@ -13028,7 +13072,7 @@
           <w:sz w:val="24"/>
           <w:szCs w:val="24"/>
         </w:rPr>
-        <w:t>e extension. For example, .docx, .</w:t>
+        <w:t>e extension. For example, .</w:t>
       </w:r>
       <w:proofErr w:type="spellStart"/>
       <w:r>
@@ -13037,6 +13081,24 @@
           <w:sz w:val="24"/>
           <w:szCs w:val="24"/>
         </w:rPr>
+        <w:t>docx</w:t>
+      </w:r>
+      <w:proofErr w:type="spellEnd"/>
+      <w:r>
+        <w:rPr>
+          <w:rFonts w:ascii="Times New Roman" w:hAnsi="Times New Roman" w:cs="Times New Roman"/>
+          <w:sz w:val="24"/>
+          <w:szCs w:val="24"/>
+        </w:rPr>
+        <w:t>, .</w:t>
+      </w:r>
+      <w:proofErr w:type="spellStart"/>
+      <w:r>
+        <w:rPr>
+          <w:rFonts w:ascii="Times New Roman" w:hAnsi="Times New Roman" w:cs="Times New Roman"/>
+          <w:sz w:val="24"/>
+          <w:szCs w:val="24"/>
+        </w:rPr>
         <w:t>pdf</w:t>
       </w:r>
       <w:proofErr w:type="spellEnd"/>
@@ -13053,11 +13115,11 @@
       <w:pPr>
         <w:pStyle w:val="2"/>
       </w:pPr>
-      <w:bookmarkStart w:id="39" w:name="_Toc388801030"/>
+      <w:bookmarkStart w:id="40" w:name="_Toc388801030"/>
       <w:r>
         <w:t>8.2 Project Repository</w:t>
       </w:r>
-      <w:bookmarkEnd w:id="39"/>
+      <w:bookmarkEnd w:id="40"/>
     </w:p>
     <w:p>
       <w:pPr>
@@ -13626,12 +13688,12 @@
       <w:pPr>
         <w:pStyle w:val="2"/>
       </w:pPr>
-      <w:bookmarkStart w:id="40" w:name="_Toc388801031"/>
+      <w:bookmarkStart w:id="41" w:name="_Toc388801031"/>
       <w:r>
         <w:lastRenderedPageBreak/>
         <w:t>8.3 Configuration Item Table</w:t>
       </w:r>
-      <w:bookmarkEnd w:id="40"/>
+      <w:bookmarkEnd w:id="41"/>
     </w:p>
     <w:p>
       <w:pPr>
@@ -15994,17 +16056,7 @@
                 <w:sz w:val="24"/>
                 <w:szCs w:val="24"/>
               </w:rPr>
-              <w:t>/</w:t>
-            </w:r>
-            <w:bookmarkStart w:id="41" w:name="_GoBack"/>
-            <w:bookmarkEnd w:id="41"/>
-            <w:r>
-              <w:rPr>
-                <w:rFonts w:ascii="Times New Roman" w:hAnsi="Times New Roman" w:cs="Times New Roman"/>
-                <w:sz w:val="24"/>
-                <w:szCs w:val="24"/>
-              </w:rPr>
-              <w:t>EIOM</w:t>
+              <w:t>/EIOM</w:t>
             </w:r>
             <w:r>
               <w:rPr>
@@ -16071,7 +16123,7 @@
     <w:p>
       <w:pPr>
         <w:rPr>
-          <w:rFonts w:ascii="Times New Roman" w:eastAsia="Times New Roman" w:hAnsi="Times New Roman" w:hint="cs"/>
+          <w:rFonts w:ascii="Times New Roman" w:eastAsia="Times New Roman" w:hAnsi="Times New Roman"/>
           <w:color w:val="000000"/>
           <w:sz w:val="24"/>
           <w:szCs w:val="24"/>
@@ -20125,7 +20177,7 @@
 </file>
 
 <file path=customXml/itemProps1.xml><?xml version="1.0" encoding="utf-8"?>
-<ds:datastoreItem xmlns:ds="http://schemas.openxmlformats.org/officeDocument/2006/customXml" ds:itemID="{6EE8592E-0FF3-4100-A917-191CA2EB1308}">
+<ds:datastoreItem xmlns:ds="http://schemas.openxmlformats.org/officeDocument/2006/customXml" ds:itemID="{2886D9E7-63D6-4590-904C-549910E84158}">
   <ds:schemaRefs>
     <ds:schemaRef ds:uri="http://schemas.openxmlformats.org/officeDocument/2006/bibliography"/>
   </ds:schemaRefs>

</xml_diff>

<commit_message>
change definition in CH1
</commit_message>
<xml_diff>
--- a/Project Plan/EIOM-ProjectPlan&QualityPlan-V.1.0.docx
+++ b/Project Plan/EIOM-ProjectPlan&QualityPlan-V.1.0.docx
@@ -703,7 +703,7 @@
                 <w:sz w:val="24"/>
                 <w:szCs w:val="24"/>
               </w:rPr>
-              <w:t>3</w:t>
+              <w:t>4</w:t>
             </w:r>
             <w:r>
               <w:rPr>
@@ -798,7 +798,7 @@
                 <w:sz w:val="24"/>
                 <w:szCs w:val="24"/>
               </w:rPr>
-              <w:t>3</w:t>
+              <w:t>4</w:t>
             </w:r>
             <w:r>
               <w:rPr>
@@ -893,7 +893,7 @@
                 <w:sz w:val="24"/>
                 <w:szCs w:val="24"/>
               </w:rPr>
-              <w:t>4</w:t>
+              <w:t>5</w:t>
             </w:r>
             <w:r>
               <w:rPr>
@@ -1008,7 +1008,7 @@
                 <w:sz w:val="24"/>
                 <w:szCs w:val="24"/>
               </w:rPr>
-              <w:t>4</w:t>
+              <w:t>5</w:t>
             </w:r>
             <w:r>
               <w:rPr>
@@ -1103,7 +1103,7 @@
                 <w:sz w:val="24"/>
                 <w:szCs w:val="24"/>
               </w:rPr>
-              <w:t>5</w:t>
+              <w:t>6</w:t>
             </w:r>
             <w:r>
               <w:rPr>
@@ -1198,7 +1198,7 @@
                 <w:sz w:val="24"/>
                 <w:szCs w:val="24"/>
               </w:rPr>
-              <w:t>5</w:t>
+              <w:t>6</w:t>
             </w:r>
             <w:r>
               <w:rPr>
@@ -1293,7 +1293,7 @@
                 <w:sz w:val="24"/>
                 <w:szCs w:val="24"/>
               </w:rPr>
-              <w:t>5</w:t>
+              <w:t>6</w:t>
             </w:r>
             <w:r>
               <w:rPr>
@@ -1388,7 +1388,7 @@
                 <w:sz w:val="24"/>
                 <w:szCs w:val="24"/>
               </w:rPr>
-              <w:t>5</w:t>
+              <w:t>6</w:t>
             </w:r>
             <w:r>
               <w:rPr>
@@ -1483,7 +1483,7 @@
                 <w:sz w:val="24"/>
                 <w:szCs w:val="24"/>
               </w:rPr>
-              <w:t>6</w:t>
+              <w:t>7</w:t>
             </w:r>
             <w:r>
               <w:rPr>
@@ -1578,7 +1578,7 @@
                 <w:sz w:val="24"/>
                 <w:szCs w:val="24"/>
               </w:rPr>
-              <w:t>6</w:t>
+              <w:t>7</w:t>
             </w:r>
             <w:r>
               <w:rPr>
@@ -1673,7 +1673,7 @@
                 <w:sz w:val="24"/>
                 <w:szCs w:val="24"/>
               </w:rPr>
-              <w:t>7</w:t>
+              <w:t>8</w:t>
             </w:r>
             <w:r>
               <w:rPr>
@@ -1768,7 +1768,7 @@
                 <w:sz w:val="24"/>
                 <w:szCs w:val="24"/>
               </w:rPr>
-              <w:t>7</w:t>
+              <w:t>8</w:t>
             </w:r>
             <w:r>
               <w:rPr>
@@ -1863,7 +1863,7 @@
                 <w:sz w:val="24"/>
                 <w:szCs w:val="24"/>
               </w:rPr>
-              <w:t>7</w:t>
+              <w:t>8</w:t>
             </w:r>
             <w:r>
               <w:rPr>
@@ -1958,7 +1958,7 @@
                 <w:sz w:val="24"/>
                 <w:szCs w:val="24"/>
               </w:rPr>
-              <w:t>10</w:t>
+              <w:t>11</w:t>
             </w:r>
             <w:r>
               <w:rPr>
@@ -2053,7 +2053,7 @@
                 <w:sz w:val="24"/>
                 <w:szCs w:val="24"/>
               </w:rPr>
-              <w:t>11</w:t>
+              <w:t>12</w:t>
             </w:r>
             <w:r>
               <w:rPr>
@@ -2148,7 +2148,7 @@
                 <w:sz w:val="24"/>
                 <w:szCs w:val="24"/>
               </w:rPr>
-              <w:t>12</w:t>
+              <w:t>13</w:t>
             </w:r>
             <w:r>
               <w:rPr>
@@ -2243,7 +2243,7 @@
                 <w:sz w:val="24"/>
                 <w:szCs w:val="24"/>
               </w:rPr>
-              <w:t>13</w:t>
+              <w:t>14</w:t>
             </w:r>
             <w:r>
               <w:rPr>
@@ -2338,7 +2338,7 @@
                 <w:sz w:val="24"/>
                 <w:szCs w:val="24"/>
               </w:rPr>
-              <w:t>13</w:t>
+              <w:t>14</w:t>
             </w:r>
             <w:r>
               <w:rPr>
@@ -2433,7 +2433,7 @@
                 <w:sz w:val="24"/>
                 <w:szCs w:val="24"/>
               </w:rPr>
-              <w:t>13</w:t>
+              <w:t>14</w:t>
             </w:r>
             <w:r>
               <w:rPr>
@@ -2526,7 +2526,7 @@
                 <w:sz w:val="24"/>
                 <w:szCs w:val="24"/>
               </w:rPr>
-              <w:t>15</w:t>
+              <w:t>16</w:t>
             </w:r>
             <w:r>
               <w:rPr>
@@ -4293,47 +4293,57 @@
       <w:pPr>
         <w:ind w:left="720" w:firstLine="420"/>
         <w:rPr>
-          <w:rFonts w:ascii="Times New Roman" w:hAnsi="Times New Roman" w:cs="Times New Roman"/>
+          <w:rFonts w:ascii="Times New Roman" w:hAnsi="Times New Roman" w:hint="cs"/>
           <w:b/>
           <w:bCs/>
           <w:sz w:val="28"/>
           <w:lang w:val="en-GB"/>
         </w:rPr>
       </w:pPr>
-      <w:r>
-        <w:rPr>
-          <w:rFonts w:ascii="Times New Roman" w:hAnsi="Times New Roman" w:cs="Times New Roman"/>
+    </w:p>
+    <w:p>
+      <w:pPr>
+        <w:ind w:left="720" w:firstLine="420"/>
+        <w:rPr>
+          <w:rFonts w:ascii="Times New Roman" w:hAnsi="Times New Roman" w:hint="cs"/>
           <w:b/>
           <w:bCs/>
           <w:sz w:val="28"/>
           <w:lang w:val="en-GB"/>
         </w:rPr>
-        <w:t xml:space="preserve">1.4.2 Definition </w:t>
-      </w:r>
+      </w:pPr>
     </w:p>
     <w:p>
       <w:pPr>
         <w:ind w:left="720" w:firstLine="420"/>
         <w:rPr>
-          <w:rFonts w:ascii="Times New Roman" w:hAnsi="Times New Roman" w:cs="Times New Roman"/>
+          <w:rFonts w:ascii="Times New Roman" w:hAnsi="Times New Roman" w:hint="cs"/>
+          <w:b/>
+          <w:bCs/>
           <w:sz w:val="28"/>
           <w:lang w:val="en-GB"/>
         </w:rPr>
       </w:pPr>
-      <w:r>
-        <w:rPr>
-          <w:rFonts w:ascii="Times New Roman" w:hAnsi="Times New Roman" w:cs="Times New Roman"/>
+    </w:p>
+    <w:p>
+      <w:pPr>
+        <w:ind w:left="720" w:firstLine="420"/>
+        <w:rPr>
+          <w:rFonts w:ascii="Times New Roman" w:hAnsi="Times New Roman" w:hint="cs"/>
+          <w:b/>
+          <w:bCs/>
           <w:sz w:val="28"/>
           <w:lang w:val="en-GB"/>
         </w:rPr>
-        <w:t>…</w:t>
-      </w:r>
+      </w:pPr>
     </w:p>
     <w:p>
       <w:pPr>
         <w:ind w:left="720" w:firstLine="420"/>
         <w:rPr>
-          <w:rFonts w:ascii="Times New Roman" w:hAnsi="Times New Roman" w:cs="Times New Roman"/>
+          <w:rFonts w:ascii="Times New Roman" w:hAnsi="Times New Roman" w:hint="cs"/>
+          <w:b/>
+          <w:bCs/>
           <w:sz w:val="28"/>
           <w:lang w:val="en-GB"/>
         </w:rPr>
@@ -4343,12 +4353,913 @@
       <w:pPr>
         <w:ind w:left="720" w:firstLine="420"/>
         <w:rPr>
-          <w:rFonts w:ascii="Times New Roman" w:hAnsi="Times New Roman" w:cs="Times New Roman"/>
+          <w:rFonts w:ascii="Times New Roman" w:hAnsi="Times New Roman" w:hint="cs"/>
+          <w:b/>
+          <w:bCs/>
           <w:sz w:val="28"/>
           <w:lang w:val="en-GB"/>
         </w:rPr>
       </w:pPr>
     </w:p>
+    <w:p>
+      <w:pPr>
+        <w:ind w:left="720" w:firstLine="420"/>
+        <w:rPr>
+          <w:rFonts w:ascii="Times New Roman" w:hAnsi="Times New Roman" w:cs="Times New Roman"/>
+          <w:b/>
+          <w:bCs/>
+          <w:sz w:val="28"/>
+          <w:lang w:val="en-GB"/>
+        </w:rPr>
+      </w:pPr>
+      <w:r>
+        <w:rPr>
+          <w:rFonts w:ascii="Times New Roman" w:hAnsi="Times New Roman" w:cs="Times New Roman"/>
+          <w:b/>
+          <w:bCs/>
+          <w:sz w:val="28"/>
+          <w:lang w:val="en-GB"/>
+        </w:rPr>
+        <w:lastRenderedPageBreak/>
+        <w:t xml:space="preserve">1.4.2 Definition </w:t>
+      </w:r>
+    </w:p>
+    <w:tbl>
+      <w:tblPr>
+        <w:tblW w:w="9360" w:type="dxa"/>
+        <w:tblInd w:w="93" w:type="dxa"/>
+        <w:tblLook w:val="04A0" w:firstRow="1" w:lastRow="0" w:firstColumn="1" w:lastColumn="0" w:noHBand="0" w:noVBand="1"/>
+      </w:tblPr>
+      <w:tblGrid>
+        <w:gridCol w:w="2142"/>
+        <w:gridCol w:w="7218"/>
+      </w:tblGrid>
+      <w:tr>
+        <w:trPr>
+          <w:trHeight w:val="945"/>
+        </w:trPr>
+        <w:tc>
+          <w:tcPr>
+            <w:tcW w:w="2142" w:type="dxa"/>
+            <w:tcBorders>
+              <w:top w:val="nil"/>
+              <w:left w:val="nil"/>
+              <w:bottom w:val="nil"/>
+              <w:right w:val="nil"/>
+            </w:tcBorders>
+            <w:shd w:val="clear" w:color="auto" w:fill="auto"/>
+            <w:noWrap/>
+            <w:hideMark/>
+          </w:tcPr>
+          <w:p>
+            <w:pPr>
+              <w:spacing w:after="0" w:line="240" w:lineRule="auto"/>
+              <w:rPr>
+                <w:rFonts w:ascii="Times New Roman" w:eastAsia="Times New Roman" w:hAnsi="Times New Roman" w:cs="Times New Roman"/>
+                <w:color w:val="000000"/>
+                <w:sz w:val="24"/>
+                <w:szCs w:val="24"/>
+              </w:rPr>
+            </w:pPr>
+            <w:r>
+              <w:rPr>
+                <w:rFonts w:ascii="Times New Roman" w:eastAsia="Times New Roman" w:hAnsi="Times New Roman" w:cs="Times New Roman"/>
+                <w:color w:val="000000"/>
+                <w:sz w:val="24"/>
+                <w:szCs w:val="24"/>
+              </w:rPr>
+              <w:t xml:space="preserve">Acceptance Test </w:t>
+            </w:r>
+          </w:p>
+        </w:tc>
+        <w:tc>
+          <w:tcPr>
+            <w:tcW w:w="7218" w:type="dxa"/>
+            <w:tcBorders>
+              <w:top w:val="nil"/>
+              <w:left w:val="nil"/>
+              <w:bottom w:val="nil"/>
+              <w:right w:val="nil"/>
+            </w:tcBorders>
+            <w:shd w:val="clear" w:color="auto" w:fill="auto"/>
+            <w:vAlign w:val="center"/>
+            <w:hideMark/>
+          </w:tcPr>
+          <w:p>
+            <w:pPr>
+              <w:spacing w:after="0" w:line="240" w:lineRule="auto"/>
+              <w:jc w:val="both"/>
+              <w:rPr>
+                <w:rFonts w:ascii="Times New Roman" w:eastAsia="Times New Roman" w:hAnsi="Times New Roman" w:cs="Times New Roman"/>
+                <w:color w:val="000000"/>
+                <w:sz w:val="24"/>
+                <w:szCs w:val="24"/>
+              </w:rPr>
+            </w:pPr>
+            <w:r>
+              <w:rPr>
+                <w:rFonts w:ascii="Times New Roman" w:eastAsia="Times New Roman" w:hAnsi="Times New Roman" w:cs="Times New Roman"/>
+                <w:color w:val="000000"/>
+                <w:sz w:val="24"/>
+                <w:szCs w:val="24"/>
+              </w:rPr>
+              <w:t>Test activities for sample checks to verify that a system (or product, solution) has the right quality for development or usage. Often acceptance test is done by the customer. [IEEE90]</w:t>
+            </w:r>
+          </w:p>
+          <w:p>
+            <w:pPr>
+              <w:spacing w:after="0" w:line="240" w:lineRule="auto"/>
+              <w:rPr>
+                <w:rFonts w:ascii="Times New Roman" w:eastAsia="Times New Roman" w:hAnsi="Times New Roman" w:cs="Times New Roman"/>
+                <w:color w:val="000000"/>
+                <w:sz w:val="24"/>
+                <w:szCs w:val="24"/>
+              </w:rPr>
+            </w:pPr>
+          </w:p>
+        </w:tc>
+      </w:tr>
+      <w:tr>
+        <w:trPr>
+          <w:trHeight w:val="1215"/>
+        </w:trPr>
+        <w:tc>
+          <w:tcPr>
+            <w:tcW w:w="2142" w:type="dxa"/>
+            <w:tcBorders>
+              <w:top w:val="nil"/>
+              <w:left w:val="nil"/>
+              <w:bottom w:val="nil"/>
+              <w:right w:val="nil"/>
+            </w:tcBorders>
+            <w:shd w:val="clear" w:color="auto" w:fill="auto"/>
+            <w:noWrap/>
+            <w:hideMark/>
+          </w:tcPr>
+          <w:p>
+            <w:pPr>
+              <w:spacing w:after="0" w:line="240" w:lineRule="auto"/>
+              <w:rPr>
+                <w:rFonts w:ascii="Times New Roman" w:eastAsia="Times New Roman" w:hAnsi="Times New Roman" w:cs="Times New Roman"/>
+                <w:color w:val="000000"/>
+                <w:sz w:val="24"/>
+                <w:szCs w:val="24"/>
+              </w:rPr>
+            </w:pPr>
+            <w:r>
+              <w:rPr>
+                <w:rFonts w:ascii="Times New Roman" w:eastAsia="Times New Roman" w:hAnsi="Times New Roman" w:cs="Times New Roman"/>
+                <w:color w:val="000000"/>
+                <w:sz w:val="24"/>
+                <w:szCs w:val="24"/>
+              </w:rPr>
+              <w:t>Feature</w:t>
+            </w:r>
+          </w:p>
+        </w:tc>
+        <w:tc>
+          <w:tcPr>
+            <w:tcW w:w="7218" w:type="dxa"/>
+            <w:tcBorders>
+              <w:top w:val="nil"/>
+              <w:left w:val="nil"/>
+              <w:bottom w:val="nil"/>
+              <w:right w:val="nil"/>
+            </w:tcBorders>
+            <w:shd w:val="clear" w:color="auto" w:fill="auto"/>
+            <w:hideMark/>
+          </w:tcPr>
+          <w:p>
+            <w:pPr>
+              <w:spacing w:after="0" w:line="240" w:lineRule="auto"/>
+              <w:jc w:val="both"/>
+              <w:rPr>
+                <w:rFonts w:ascii="Times New Roman" w:eastAsia="Times New Roman" w:hAnsi="Times New Roman" w:cs="Times New Roman"/>
+                <w:color w:val="000000"/>
+                <w:sz w:val="24"/>
+                <w:szCs w:val="24"/>
+              </w:rPr>
+            </w:pPr>
+            <w:r>
+              <w:rPr>
+                <w:rFonts w:ascii="Times New Roman" w:eastAsia="Times New Roman" w:hAnsi="Times New Roman" w:cs="Times New Roman"/>
+                <w:color w:val="000000"/>
+                <w:sz w:val="24"/>
+                <w:szCs w:val="24"/>
+              </w:rPr>
+              <w:t>Transformation of input parameters to output parameters based on a specified algorithm. It describes the</w:t>
+            </w:r>
+            <w:r>
+              <w:rPr>
+                <w:rFonts w:ascii="Times New Roman" w:eastAsia="Times New Roman" w:hAnsi="Times New Roman" w:cs="Times New Roman"/>
+                <w:color w:val="000000"/>
+                <w:sz w:val="24"/>
+                <w:szCs w:val="24"/>
+              </w:rPr>
+              <w:t xml:space="preserve"> functionality of a product. Use</w:t>
+            </w:r>
+            <w:r>
+              <w:rPr>
+                <w:rFonts w:ascii="Times New Roman" w:eastAsia="Times New Roman" w:hAnsi="Times New Roman" w:cs="Times New Roman"/>
+                <w:color w:val="000000"/>
+                <w:sz w:val="24"/>
+                <w:szCs w:val="24"/>
+              </w:rPr>
+              <w:t>d for requirements analysis, design, coding, testing or maintenance. [IEEE90]</w:t>
+            </w:r>
+          </w:p>
+          <w:p>
+            <w:pPr>
+              <w:spacing w:after="0" w:line="240" w:lineRule="auto"/>
+              <w:rPr>
+                <w:rFonts w:ascii="Times New Roman" w:eastAsia="Times New Roman" w:hAnsi="Times New Roman" w:cs="Times New Roman"/>
+                <w:color w:val="000000"/>
+                <w:sz w:val="24"/>
+                <w:szCs w:val="24"/>
+              </w:rPr>
+            </w:pPr>
+          </w:p>
+        </w:tc>
+      </w:tr>
+      <w:tr>
+        <w:trPr>
+          <w:trHeight w:val="945"/>
+        </w:trPr>
+        <w:tc>
+          <w:tcPr>
+            <w:tcW w:w="2142" w:type="dxa"/>
+            <w:tcBorders>
+              <w:top w:val="nil"/>
+              <w:left w:val="nil"/>
+              <w:bottom w:val="nil"/>
+              <w:right w:val="nil"/>
+            </w:tcBorders>
+            <w:shd w:val="clear" w:color="auto" w:fill="auto"/>
+            <w:hideMark/>
+          </w:tcPr>
+          <w:p>
+            <w:pPr>
+              <w:spacing w:after="0" w:line="240" w:lineRule="auto"/>
+              <w:rPr>
+                <w:rFonts w:ascii="Times New Roman" w:eastAsia="Times New Roman" w:hAnsi="Times New Roman" w:cs="Times New Roman"/>
+                <w:color w:val="000000"/>
+                <w:sz w:val="24"/>
+                <w:szCs w:val="24"/>
+              </w:rPr>
+            </w:pPr>
+            <w:r>
+              <w:rPr>
+                <w:rFonts w:ascii="Times New Roman" w:eastAsia="Times New Roman" w:hAnsi="Times New Roman" w:cs="Times New Roman"/>
+                <w:color w:val="000000"/>
+                <w:sz w:val="24"/>
+                <w:szCs w:val="24"/>
+              </w:rPr>
+              <w:t>IEEE</w:t>
+            </w:r>
+          </w:p>
+        </w:tc>
+        <w:tc>
+          <w:tcPr>
+            <w:tcW w:w="7218" w:type="dxa"/>
+            <w:tcBorders>
+              <w:top w:val="nil"/>
+              <w:left w:val="nil"/>
+              <w:bottom w:val="nil"/>
+              <w:right w:val="nil"/>
+            </w:tcBorders>
+            <w:shd w:val="clear" w:color="auto" w:fill="auto"/>
+            <w:hideMark/>
+          </w:tcPr>
+          <w:p>
+            <w:pPr>
+              <w:spacing w:after="0" w:line="240" w:lineRule="auto"/>
+              <w:jc w:val="both"/>
+              <w:rPr>
+                <w:rFonts w:ascii="Times New Roman" w:eastAsia="Times New Roman" w:hAnsi="Times New Roman" w:cs="Times New Roman"/>
+                <w:color w:val="000000"/>
+                <w:sz w:val="24"/>
+                <w:szCs w:val="24"/>
+              </w:rPr>
+            </w:pPr>
+            <w:r>
+              <w:rPr>
+                <w:rFonts w:ascii="Times New Roman" w:eastAsia="Times New Roman" w:hAnsi="Times New Roman" w:cs="Times New Roman"/>
+                <w:color w:val="000000"/>
+                <w:sz w:val="24"/>
+                <w:szCs w:val="24"/>
+              </w:rPr>
+              <w:t>Institute for Electrical and Electronics Engineers. Biggest global interest group for engineers of different branches and for computer scientists. [IEEE90]</w:t>
+            </w:r>
+          </w:p>
+          <w:p>
+            <w:pPr>
+              <w:spacing w:after="0" w:line="240" w:lineRule="auto"/>
+              <w:rPr>
+                <w:rFonts w:ascii="Times New Roman" w:eastAsia="Times New Roman" w:hAnsi="Times New Roman" w:cs="Times New Roman"/>
+                <w:color w:val="000000"/>
+                <w:sz w:val="24"/>
+                <w:szCs w:val="24"/>
+              </w:rPr>
+            </w:pPr>
+          </w:p>
+        </w:tc>
+      </w:tr>
+      <w:tr>
+        <w:trPr>
+          <w:trHeight w:val="945"/>
+        </w:trPr>
+        <w:tc>
+          <w:tcPr>
+            <w:tcW w:w="2142" w:type="dxa"/>
+            <w:tcBorders>
+              <w:top w:val="nil"/>
+              <w:left w:val="nil"/>
+              <w:bottom w:val="nil"/>
+              <w:right w:val="nil"/>
+            </w:tcBorders>
+            <w:shd w:val="clear" w:color="auto" w:fill="auto"/>
+            <w:hideMark/>
+          </w:tcPr>
+          <w:p>
+            <w:pPr>
+              <w:spacing w:after="0" w:line="240" w:lineRule="auto"/>
+              <w:rPr>
+                <w:rFonts w:ascii="Times New Roman" w:eastAsia="Times New Roman" w:hAnsi="Times New Roman" w:cs="Times New Roman"/>
+                <w:color w:val="000000"/>
+                <w:sz w:val="24"/>
+                <w:szCs w:val="24"/>
+              </w:rPr>
+            </w:pPr>
+            <w:r>
+              <w:rPr>
+                <w:rFonts w:ascii="Times New Roman" w:eastAsia="Times New Roman" w:hAnsi="Times New Roman" w:cs="Times New Roman"/>
+                <w:color w:val="000000"/>
+                <w:sz w:val="24"/>
+                <w:szCs w:val="24"/>
+              </w:rPr>
+              <w:t>Plan</w:t>
+            </w:r>
+          </w:p>
+        </w:tc>
+        <w:tc>
+          <w:tcPr>
+            <w:tcW w:w="7218" w:type="dxa"/>
+            <w:tcBorders>
+              <w:top w:val="nil"/>
+              <w:left w:val="nil"/>
+              <w:bottom w:val="nil"/>
+              <w:right w:val="nil"/>
+            </w:tcBorders>
+            <w:shd w:val="clear" w:color="auto" w:fill="auto"/>
+            <w:vAlign w:val="bottom"/>
+            <w:hideMark/>
+          </w:tcPr>
+          <w:p>
+            <w:pPr>
+              <w:spacing w:after="0" w:line="240" w:lineRule="auto"/>
+              <w:jc w:val="both"/>
+              <w:rPr>
+                <w:rFonts w:ascii="Times New Roman" w:eastAsia="Times New Roman" w:hAnsi="Times New Roman" w:cs="Times New Roman"/>
+                <w:color w:val="000000"/>
+                <w:sz w:val="24"/>
+                <w:szCs w:val="24"/>
+              </w:rPr>
+            </w:pPr>
+            <w:r>
+              <w:rPr>
+                <w:rFonts w:ascii="Times New Roman" w:eastAsia="Times New Roman" w:hAnsi="Times New Roman" w:cs="Times New Roman"/>
+                <w:color w:val="000000"/>
+                <w:sz w:val="24"/>
+                <w:szCs w:val="24"/>
+              </w:rPr>
+              <w:t>A documented series of tasks requires meeting an objective, typically including the associated schedule, budget, resources, organizational description and work breakdown structure. [IEEE90]</w:t>
+            </w:r>
+          </w:p>
+          <w:p>
+            <w:pPr>
+              <w:spacing w:after="0" w:line="240" w:lineRule="auto"/>
+              <w:rPr>
+                <w:rFonts w:ascii="Times New Roman" w:eastAsia="Times New Roman" w:hAnsi="Times New Roman" w:cs="Times New Roman"/>
+                <w:color w:val="000000"/>
+                <w:sz w:val="24"/>
+                <w:szCs w:val="24"/>
+              </w:rPr>
+            </w:pPr>
+          </w:p>
+        </w:tc>
+      </w:tr>
+      <w:tr>
+        <w:trPr>
+          <w:trHeight w:val="945"/>
+        </w:trPr>
+        <w:tc>
+          <w:tcPr>
+            <w:tcW w:w="2142" w:type="dxa"/>
+            <w:tcBorders>
+              <w:top w:val="nil"/>
+              <w:left w:val="nil"/>
+              <w:bottom w:val="nil"/>
+              <w:right w:val="nil"/>
+            </w:tcBorders>
+            <w:shd w:val="clear" w:color="auto" w:fill="auto"/>
+            <w:hideMark/>
+          </w:tcPr>
+          <w:p>
+            <w:pPr>
+              <w:spacing w:after="0" w:line="240" w:lineRule="auto"/>
+              <w:rPr>
+                <w:rFonts w:ascii="Times New Roman" w:eastAsia="Times New Roman" w:hAnsi="Times New Roman" w:cs="Times New Roman"/>
+                <w:color w:val="000000"/>
+                <w:sz w:val="24"/>
+                <w:szCs w:val="24"/>
+              </w:rPr>
+            </w:pPr>
+            <w:r>
+              <w:rPr>
+                <w:rFonts w:ascii="Times New Roman" w:eastAsia="Times New Roman" w:hAnsi="Times New Roman" w:cs="Times New Roman"/>
+                <w:color w:val="000000"/>
+                <w:sz w:val="24"/>
+                <w:szCs w:val="24"/>
+              </w:rPr>
+              <w:t>Project Management</w:t>
+            </w:r>
+          </w:p>
+        </w:tc>
+        <w:tc>
+          <w:tcPr>
+            <w:tcW w:w="7218" w:type="dxa"/>
+            <w:tcBorders>
+              <w:top w:val="nil"/>
+              <w:left w:val="nil"/>
+              <w:bottom w:val="nil"/>
+              <w:right w:val="nil"/>
+            </w:tcBorders>
+            <w:shd w:val="clear" w:color="auto" w:fill="auto"/>
+            <w:vAlign w:val="bottom"/>
+            <w:hideMark/>
+          </w:tcPr>
+          <w:p>
+            <w:pPr>
+              <w:spacing w:after="0" w:line="240" w:lineRule="auto"/>
+              <w:jc w:val="both"/>
+              <w:rPr>
+                <w:rFonts w:ascii="Times New Roman" w:eastAsia="Times New Roman" w:hAnsi="Times New Roman" w:cs="Times New Roman"/>
+                <w:color w:val="000000"/>
+                <w:sz w:val="24"/>
+                <w:szCs w:val="24"/>
+              </w:rPr>
+            </w:pPr>
+            <w:r>
+              <w:rPr>
+                <w:rFonts w:ascii="Times New Roman" w:eastAsia="Times New Roman" w:hAnsi="Times New Roman" w:cs="Times New Roman"/>
+                <w:color w:val="000000"/>
+                <w:sz w:val="24"/>
+                <w:szCs w:val="24"/>
+              </w:rPr>
+              <w:t>The application of knowledge, skills, tools, and techniques to project activities in order to meet or exceed stakeholder needs and expectations from a project. [IEEE90]</w:t>
+            </w:r>
+          </w:p>
+          <w:p>
+            <w:pPr>
+              <w:spacing w:after="0" w:line="240" w:lineRule="auto"/>
+              <w:jc w:val="both"/>
+              <w:rPr>
+                <w:rFonts w:ascii="Times New Roman" w:eastAsia="Times New Roman" w:hAnsi="Times New Roman" w:cs="Times New Roman"/>
+                <w:color w:val="000000"/>
+                <w:sz w:val="24"/>
+                <w:szCs w:val="24"/>
+              </w:rPr>
+            </w:pPr>
+          </w:p>
+        </w:tc>
+      </w:tr>
+      <w:tr>
+        <w:trPr>
+          <w:trHeight w:val="1575"/>
+        </w:trPr>
+        <w:tc>
+          <w:tcPr>
+            <w:tcW w:w="2142" w:type="dxa"/>
+            <w:tcBorders>
+              <w:top w:val="nil"/>
+              <w:left w:val="nil"/>
+              <w:bottom w:val="nil"/>
+              <w:right w:val="nil"/>
+            </w:tcBorders>
+            <w:shd w:val="clear" w:color="auto" w:fill="auto"/>
+            <w:hideMark/>
+          </w:tcPr>
+          <w:p>
+            <w:pPr>
+              <w:spacing w:after="0" w:line="240" w:lineRule="auto"/>
+              <w:rPr>
+                <w:rFonts w:ascii="Times New Roman" w:eastAsia="Times New Roman" w:hAnsi="Times New Roman" w:cs="Times New Roman"/>
+                <w:color w:val="000000"/>
+                <w:sz w:val="24"/>
+                <w:szCs w:val="24"/>
+              </w:rPr>
+            </w:pPr>
+            <w:r>
+              <w:rPr>
+                <w:rFonts w:ascii="Times New Roman" w:eastAsia="Times New Roman" w:hAnsi="Times New Roman" w:cs="Times New Roman"/>
+                <w:color w:val="000000"/>
+                <w:sz w:val="24"/>
+                <w:szCs w:val="24"/>
+              </w:rPr>
+              <w:t>Project plan</w:t>
+            </w:r>
+          </w:p>
+        </w:tc>
+        <w:tc>
+          <w:tcPr>
+            <w:tcW w:w="7218" w:type="dxa"/>
+            <w:tcBorders>
+              <w:top w:val="nil"/>
+              <w:left w:val="nil"/>
+              <w:bottom w:val="nil"/>
+              <w:right w:val="nil"/>
+            </w:tcBorders>
+            <w:shd w:val="clear" w:color="auto" w:fill="auto"/>
+            <w:hideMark/>
+          </w:tcPr>
+          <w:p>
+            <w:pPr>
+              <w:spacing w:after="0" w:line="240" w:lineRule="auto"/>
+              <w:jc w:val="both"/>
+              <w:rPr>
+                <w:rFonts w:ascii="Times New Roman" w:eastAsia="Times New Roman" w:hAnsi="Times New Roman" w:cs="Times New Roman"/>
+                <w:color w:val="000000"/>
+                <w:sz w:val="24"/>
+                <w:szCs w:val="24"/>
+              </w:rPr>
+            </w:pPr>
+            <w:r>
+              <w:rPr>
+                <w:rFonts w:ascii="Times New Roman" w:eastAsia="Times New Roman" w:hAnsi="Times New Roman" w:cs="Times New Roman"/>
+                <w:color w:val="000000"/>
+                <w:sz w:val="24"/>
+                <w:szCs w:val="24"/>
+              </w:rPr>
+              <w:t>A formal, approved document used to guide both project execution and project control. The primary uses of project plan are to document planning assumptions and the decision, to facilitate communication among stakeholders, and to document approved scope, cost, and schedule baseline. [IEEE90]</w:t>
+            </w:r>
+          </w:p>
+          <w:p>
+            <w:pPr>
+              <w:spacing w:after="0" w:line="240" w:lineRule="auto"/>
+              <w:jc w:val="both"/>
+              <w:rPr>
+                <w:rFonts w:ascii="Times New Roman" w:eastAsia="Times New Roman" w:hAnsi="Times New Roman" w:cs="Times New Roman"/>
+                <w:color w:val="000000"/>
+                <w:sz w:val="24"/>
+                <w:szCs w:val="24"/>
+              </w:rPr>
+            </w:pPr>
+          </w:p>
+        </w:tc>
+      </w:tr>
+      <w:tr>
+        <w:trPr>
+          <w:trHeight w:val="945"/>
+        </w:trPr>
+        <w:tc>
+          <w:tcPr>
+            <w:tcW w:w="2142" w:type="dxa"/>
+            <w:tcBorders>
+              <w:top w:val="nil"/>
+              <w:left w:val="nil"/>
+              <w:bottom w:val="nil"/>
+              <w:right w:val="nil"/>
+            </w:tcBorders>
+            <w:shd w:val="clear" w:color="auto" w:fill="auto"/>
+            <w:hideMark/>
+          </w:tcPr>
+          <w:p>
+            <w:pPr>
+              <w:spacing w:after="0" w:line="240" w:lineRule="auto"/>
+              <w:rPr>
+                <w:rFonts w:ascii="Times New Roman" w:eastAsia="Times New Roman" w:hAnsi="Times New Roman" w:cs="Times New Roman"/>
+                <w:color w:val="000000"/>
+                <w:sz w:val="24"/>
+                <w:szCs w:val="24"/>
+              </w:rPr>
+            </w:pPr>
+            <w:r>
+              <w:rPr>
+                <w:rFonts w:ascii="Times New Roman" w:eastAsia="Times New Roman" w:hAnsi="Times New Roman" w:cs="Times New Roman"/>
+                <w:color w:val="000000"/>
+                <w:sz w:val="24"/>
+                <w:szCs w:val="24"/>
+              </w:rPr>
+              <w:t>Risk</w:t>
+            </w:r>
+          </w:p>
+        </w:tc>
+        <w:tc>
+          <w:tcPr>
+            <w:tcW w:w="7218" w:type="dxa"/>
+            <w:tcBorders>
+              <w:top w:val="nil"/>
+              <w:left w:val="nil"/>
+              <w:bottom w:val="nil"/>
+              <w:right w:val="nil"/>
+            </w:tcBorders>
+            <w:shd w:val="clear" w:color="auto" w:fill="auto"/>
+            <w:hideMark/>
+          </w:tcPr>
+          <w:p>
+            <w:pPr>
+              <w:spacing w:after="0" w:line="240" w:lineRule="auto"/>
+              <w:jc w:val="both"/>
+              <w:rPr>
+                <w:rFonts w:ascii="Times New Roman" w:eastAsia="Times New Roman" w:hAnsi="Times New Roman" w:cs="Times New Roman"/>
+                <w:color w:val="000000"/>
+                <w:sz w:val="24"/>
+                <w:szCs w:val="24"/>
+              </w:rPr>
+            </w:pPr>
+            <w:r>
+              <w:rPr>
+                <w:rFonts w:ascii="Times New Roman" w:eastAsia="Times New Roman" w:hAnsi="Times New Roman" w:cs="Times New Roman"/>
+                <w:color w:val="000000"/>
+                <w:sz w:val="24"/>
+                <w:szCs w:val="24"/>
+              </w:rPr>
+              <w:t>An uncertain event or condition that, if it occurs, has a positive or negative effect on a project's objectives. It is a function of a probability of occurrence of a given threat's occurrence. [IEEE90]</w:t>
+            </w:r>
+          </w:p>
+          <w:p>
+            <w:pPr>
+              <w:spacing w:after="0" w:line="240" w:lineRule="auto"/>
+              <w:jc w:val="both"/>
+              <w:rPr>
+                <w:rFonts w:ascii="Times New Roman" w:eastAsia="Times New Roman" w:hAnsi="Times New Roman" w:cs="Times New Roman"/>
+                <w:color w:val="000000"/>
+                <w:sz w:val="24"/>
+                <w:szCs w:val="24"/>
+              </w:rPr>
+            </w:pPr>
+          </w:p>
+        </w:tc>
+      </w:tr>
+      <w:tr>
+        <w:trPr>
+          <w:trHeight w:val="945"/>
+        </w:trPr>
+        <w:tc>
+          <w:tcPr>
+            <w:tcW w:w="2142" w:type="dxa"/>
+            <w:tcBorders>
+              <w:top w:val="nil"/>
+              <w:left w:val="nil"/>
+              <w:bottom w:val="nil"/>
+              <w:right w:val="nil"/>
+            </w:tcBorders>
+            <w:shd w:val="clear" w:color="auto" w:fill="auto"/>
+            <w:hideMark/>
+          </w:tcPr>
+          <w:p>
+            <w:pPr>
+              <w:spacing w:after="0" w:line="240" w:lineRule="auto"/>
+              <w:rPr>
+                <w:rFonts w:ascii="Times New Roman" w:eastAsia="Times New Roman" w:hAnsi="Times New Roman" w:cs="Times New Roman"/>
+                <w:color w:val="000000"/>
+                <w:sz w:val="24"/>
+                <w:szCs w:val="24"/>
+              </w:rPr>
+            </w:pPr>
+            <w:r>
+              <w:rPr>
+                <w:rFonts w:ascii="Times New Roman" w:eastAsia="Times New Roman" w:hAnsi="Times New Roman" w:cs="Times New Roman"/>
+                <w:color w:val="000000"/>
+                <w:sz w:val="24"/>
+                <w:szCs w:val="24"/>
+              </w:rPr>
+              <w:t>Risk Management</w:t>
+            </w:r>
+          </w:p>
+        </w:tc>
+        <w:tc>
+          <w:tcPr>
+            <w:tcW w:w="7218" w:type="dxa"/>
+            <w:tcBorders>
+              <w:top w:val="nil"/>
+              <w:left w:val="nil"/>
+              <w:bottom w:val="nil"/>
+              <w:right w:val="nil"/>
+            </w:tcBorders>
+            <w:shd w:val="clear" w:color="auto" w:fill="auto"/>
+            <w:hideMark/>
+          </w:tcPr>
+          <w:p>
+            <w:pPr>
+              <w:spacing w:after="0" w:line="240" w:lineRule="auto"/>
+              <w:jc w:val="both"/>
+              <w:rPr>
+                <w:rFonts w:ascii="Times New Roman" w:eastAsia="Times New Roman" w:hAnsi="Times New Roman" w:cs="Times New Roman"/>
+                <w:color w:val="000000"/>
+                <w:sz w:val="24"/>
+                <w:szCs w:val="24"/>
+              </w:rPr>
+            </w:pPr>
+            <w:r>
+              <w:rPr>
+                <w:rFonts w:ascii="Times New Roman" w:eastAsia="Times New Roman" w:hAnsi="Times New Roman" w:cs="Times New Roman"/>
+                <w:color w:val="000000"/>
+                <w:sz w:val="24"/>
+                <w:szCs w:val="24"/>
+              </w:rPr>
+              <w:t>The systematic application of management policies, procedures and practices to the tasks of identifying, analyzing, evaluating, treating and monitoring risk. [IEEE90]</w:t>
+            </w:r>
+          </w:p>
+          <w:p>
+            <w:pPr>
+              <w:spacing w:after="0" w:line="240" w:lineRule="auto"/>
+              <w:jc w:val="both"/>
+              <w:rPr>
+                <w:rFonts w:ascii="Times New Roman" w:eastAsia="Times New Roman" w:hAnsi="Times New Roman" w:cs="Times New Roman"/>
+                <w:color w:val="000000"/>
+                <w:sz w:val="24"/>
+                <w:szCs w:val="24"/>
+              </w:rPr>
+            </w:pPr>
+          </w:p>
+        </w:tc>
+      </w:tr>
+      <w:tr>
+        <w:trPr>
+          <w:trHeight w:val="2835"/>
+        </w:trPr>
+        <w:tc>
+          <w:tcPr>
+            <w:tcW w:w="2142" w:type="dxa"/>
+            <w:tcBorders>
+              <w:top w:val="nil"/>
+              <w:left w:val="nil"/>
+              <w:bottom w:val="nil"/>
+              <w:right w:val="nil"/>
+            </w:tcBorders>
+            <w:shd w:val="clear" w:color="auto" w:fill="auto"/>
+            <w:hideMark/>
+          </w:tcPr>
+          <w:p>
+            <w:pPr>
+              <w:spacing w:after="0" w:line="240" w:lineRule="auto"/>
+              <w:rPr>
+                <w:rFonts w:ascii="Times New Roman" w:eastAsia="Times New Roman" w:hAnsi="Times New Roman" w:cs="Times New Roman"/>
+                <w:color w:val="000000"/>
+                <w:sz w:val="24"/>
+                <w:szCs w:val="24"/>
+              </w:rPr>
+            </w:pPr>
+            <w:r>
+              <w:rPr>
+                <w:rFonts w:ascii="Times New Roman" w:eastAsia="Times New Roman" w:hAnsi="Times New Roman" w:cs="Times New Roman"/>
+                <w:color w:val="000000"/>
+                <w:sz w:val="24"/>
+                <w:szCs w:val="24"/>
+              </w:rPr>
+              <w:t>Traceability</w:t>
+            </w:r>
+          </w:p>
+        </w:tc>
+        <w:tc>
+          <w:tcPr>
+            <w:tcW w:w="7218" w:type="dxa"/>
+            <w:tcBorders>
+              <w:top w:val="nil"/>
+              <w:left w:val="nil"/>
+              <w:bottom w:val="nil"/>
+              <w:right w:val="nil"/>
+            </w:tcBorders>
+            <w:shd w:val="clear" w:color="auto" w:fill="auto"/>
+            <w:hideMark/>
+          </w:tcPr>
+          <w:p>
+            <w:pPr>
+              <w:spacing w:after="0" w:line="240" w:lineRule="auto"/>
+              <w:jc w:val="both"/>
+              <w:rPr>
+                <w:rFonts w:ascii="Times New Roman" w:eastAsia="Times New Roman" w:hAnsi="Times New Roman" w:cs="Times New Roman"/>
+                <w:color w:val="000000"/>
+                <w:sz w:val="24"/>
+                <w:szCs w:val="24"/>
+              </w:rPr>
+            </w:pPr>
+            <w:r>
+              <w:rPr>
+                <w:rFonts w:ascii="Times New Roman" w:eastAsia="Times New Roman" w:hAnsi="Times New Roman" w:cs="Times New Roman"/>
+                <w:color w:val="000000"/>
+                <w:sz w:val="24"/>
+                <w:szCs w:val="24"/>
+              </w:rPr>
+              <w:t xml:space="preserve">The ability to trace the history, application or location of an item or activity, or work products or activities, by means of recorded identification. The establishment and maintenance of relationships between such items. Horizontal traceability describes the relationship between work </w:t>
+            </w:r>
+            <w:r>
+              <w:rPr>
+                <w:rFonts w:ascii="Times New Roman" w:eastAsia="Times New Roman" w:hAnsi="Times New Roman" w:cs="Times New Roman"/>
+                <w:color w:val="000000"/>
+                <w:sz w:val="24"/>
+                <w:szCs w:val="24"/>
+              </w:rPr>
+              <w:t>products</w:t>
+            </w:r>
+            <w:r>
+              <w:rPr>
+                <w:rFonts w:ascii="Times New Roman" w:eastAsia="Times New Roman" w:hAnsi="Times New Roman" w:cs="Times New Roman"/>
+                <w:color w:val="000000"/>
+                <w:sz w:val="24"/>
+                <w:szCs w:val="24"/>
+              </w:rPr>
+              <w:t xml:space="preserve"> of same type (e.g., customer requirements). Vertical traceability describes the relationship between work products which build upon each other or are derived from each other (e.g., from customer requirements to qualification test cases). Bidirectional traceability allows to directly following relationships in both directions. [IEEE90]</w:t>
+            </w:r>
+          </w:p>
+          <w:p>
+            <w:pPr>
+              <w:spacing w:after="0" w:line="240" w:lineRule="auto"/>
+              <w:jc w:val="both"/>
+              <w:rPr>
+                <w:rFonts w:ascii="Times New Roman" w:eastAsia="Times New Roman" w:hAnsi="Times New Roman" w:cs="Times New Roman"/>
+                <w:color w:val="000000"/>
+                <w:sz w:val="24"/>
+                <w:szCs w:val="24"/>
+              </w:rPr>
+            </w:pPr>
+          </w:p>
+        </w:tc>
+      </w:tr>
+      <w:tr>
+        <w:trPr>
+          <w:trHeight w:val="630"/>
+        </w:trPr>
+        <w:tc>
+          <w:tcPr>
+            <w:tcW w:w="2142" w:type="dxa"/>
+            <w:tcBorders>
+              <w:top w:val="nil"/>
+              <w:left w:val="nil"/>
+              <w:bottom w:val="nil"/>
+              <w:right w:val="nil"/>
+            </w:tcBorders>
+            <w:shd w:val="clear" w:color="auto" w:fill="auto"/>
+            <w:hideMark/>
+          </w:tcPr>
+          <w:p>
+            <w:pPr>
+              <w:spacing w:after="0" w:line="240" w:lineRule="auto"/>
+              <w:rPr>
+                <w:rFonts w:ascii="Times New Roman" w:eastAsia="Times New Roman" w:hAnsi="Times New Roman" w:cs="Times New Roman"/>
+                <w:color w:val="000000"/>
+                <w:sz w:val="24"/>
+                <w:szCs w:val="24"/>
+              </w:rPr>
+            </w:pPr>
+            <w:r>
+              <w:rPr>
+                <w:rFonts w:ascii="Times New Roman" w:eastAsia="Times New Roman" w:hAnsi="Times New Roman" w:cs="Times New Roman"/>
+                <w:color w:val="000000"/>
+                <w:sz w:val="24"/>
+                <w:szCs w:val="24"/>
+              </w:rPr>
+              <w:t>Unit test</w:t>
+            </w:r>
+          </w:p>
+        </w:tc>
+        <w:tc>
+          <w:tcPr>
+            <w:tcW w:w="7218" w:type="dxa"/>
+            <w:tcBorders>
+              <w:top w:val="nil"/>
+              <w:left w:val="nil"/>
+              <w:bottom w:val="nil"/>
+              <w:right w:val="nil"/>
+            </w:tcBorders>
+            <w:shd w:val="clear" w:color="auto" w:fill="auto"/>
+            <w:hideMark/>
+          </w:tcPr>
+          <w:p>
+            <w:pPr>
+              <w:spacing w:after="0" w:line="240" w:lineRule="auto"/>
+              <w:jc w:val="both"/>
+              <w:rPr>
+                <w:rFonts w:ascii="Times New Roman" w:eastAsia="Times New Roman" w:hAnsi="Times New Roman" w:cs="Times New Roman"/>
+                <w:color w:val="000000"/>
+                <w:sz w:val="24"/>
+                <w:szCs w:val="24"/>
+              </w:rPr>
+            </w:pPr>
+            <w:r>
+              <w:rPr>
+                <w:rFonts w:ascii="Times New Roman" w:eastAsia="Times New Roman" w:hAnsi="Times New Roman" w:cs="Times New Roman"/>
+                <w:color w:val="000000"/>
+                <w:sz w:val="24"/>
+                <w:szCs w:val="24"/>
+              </w:rPr>
+              <w:t>A test of individual programs or modules in order to remove a design or programming errors. [IEEE90]</w:t>
+            </w:r>
+          </w:p>
+        </w:tc>
+      </w:tr>
+    </w:tbl>
     <w:p>
       <w:pPr>
         <w:pStyle w:val="1"/>
@@ -12601,7 +13512,6 @@
         </w:rPr>
         <w:t xml:space="preserve"> name of this project that is “</w:t>
       </w:r>
-      <w:bookmarkStart w:id="39" w:name="_GoBack"/>
       <w:r>
         <w:rPr>
           <w:rFonts w:ascii="Times New Roman" w:hAnsi="Times New Roman" w:cs="Angsana New"/>
@@ -12610,7 +13520,6 @@
         </w:rPr>
         <w:t>EIOM</w:t>
       </w:r>
-      <w:bookmarkEnd w:id="39"/>
       <w:r>
         <w:rPr>
           <w:rFonts w:ascii="Times New Roman" w:hAnsi="Times New Roman" w:cs="Times New Roman"/>
@@ -13115,11 +14024,11 @@
       <w:pPr>
         <w:pStyle w:val="2"/>
       </w:pPr>
-      <w:bookmarkStart w:id="40" w:name="_Toc388801030"/>
+      <w:bookmarkStart w:id="39" w:name="_Toc388801030"/>
       <w:r>
         <w:t>8.2 Project Repository</w:t>
       </w:r>
-      <w:bookmarkEnd w:id="40"/>
+      <w:bookmarkEnd w:id="39"/>
     </w:p>
     <w:p>
       <w:pPr>
@@ -13688,12 +14597,12 @@
       <w:pPr>
         <w:pStyle w:val="2"/>
       </w:pPr>
-      <w:bookmarkStart w:id="41" w:name="_Toc388801031"/>
+      <w:bookmarkStart w:id="40" w:name="_Toc388801031"/>
       <w:r>
         <w:lastRenderedPageBreak/>
         <w:t>8.3 Configuration Item Table</w:t>
       </w:r>
-      <w:bookmarkEnd w:id="41"/>
+      <w:bookmarkEnd w:id="40"/>
     </w:p>
     <w:p>
       <w:pPr>
@@ -13709,7 +14618,7 @@
     </w:p>
     <w:tbl>
       <w:tblPr>
-        <w:tblW w:w="10632" w:type="dxa"/>
+        <w:tblW w:w="10773" w:type="dxa"/>
         <w:tblInd w:w="-459" w:type="dxa"/>
         <w:tblLayout w:type="fixed"/>
         <w:tblLook w:val="0000" w:firstRow="0" w:lastRow="0" w:firstColumn="0" w:lastColumn="0" w:noHBand="0" w:noVBand="0"/>
@@ -13720,7 +14629,7 @@
         <w:gridCol w:w="2551"/>
         <w:gridCol w:w="851"/>
         <w:gridCol w:w="1559"/>
-        <w:gridCol w:w="1985"/>
+        <w:gridCol w:w="2126"/>
         <w:gridCol w:w="1134"/>
       </w:tblGrid>
       <w:tr>
@@ -13928,7 +14837,7 @@
         </w:tc>
         <w:tc>
           <w:tcPr>
-            <w:tcW w:w="1985" w:type="dxa"/>
+            <w:tcW w:w="2126" w:type="dxa"/>
             <w:tcBorders>
               <w:top w:val="single" w:sz="3" w:space="0" w:color="000000"/>
               <w:left w:val="single" w:sz="3" w:space="0" w:color="000000"/>
@@ -14245,7 +15154,7 @@
         </w:tc>
         <w:tc>
           <w:tcPr>
-            <w:tcW w:w="1985" w:type="dxa"/>
+            <w:tcW w:w="2126" w:type="dxa"/>
             <w:tcBorders>
               <w:top w:val="single" w:sz="3" w:space="0" w:color="000000"/>
               <w:left w:val="single" w:sz="3" w:space="0" w:color="000000"/>
@@ -14538,7 +15447,7 @@
         </w:tc>
         <w:tc>
           <w:tcPr>
-            <w:tcW w:w="1985" w:type="dxa"/>
+            <w:tcW w:w="2126" w:type="dxa"/>
             <w:tcBorders>
               <w:top w:val="single" w:sz="3" w:space="0" w:color="000000"/>
               <w:left w:val="single" w:sz="3" w:space="0" w:color="000000"/>
@@ -14824,7 +15733,7 @@
         </w:tc>
         <w:tc>
           <w:tcPr>
-            <w:tcW w:w="1985" w:type="dxa"/>
+            <w:tcW w:w="2126" w:type="dxa"/>
             <w:tcBorders>
               <w:top w:val="single" w:sz="3" w:space="0" w:color="000000"/>
               <w:left w:val="single" w:sz="3" w:space="0" w:color="000000"/>
@@ -15121,7 +16030,7 @@
         </w:tc>
         <w:tc>
           <w:tcPr>
-            <w:tcW w:w="1985" w:type="dxa"/>
+            <w:tcW w:w="2126" w:type="dxa"/>
             <w:tcBorders>
               <w:top w:val="single" w:sz="3" w:space="0" w:color="000000"/>
               <w:left w:val="single" w:sz="3" w:space="0" w:color="000000"/>
@@ -15426,7 +16335,7 @@
         </w:tc>
         <w:tc>
           <w:tcPr>
-            <w:tcW w:w="1985" w:type="dxa"/>
+            <w:tcW w:w="2126" w:type="dxa"/>
             <w:tcBorders>
               <w:top w:val="single" w:sz="3" w:space="0" w:color="000000"/>
               <w:left w:val="single" w:sz="3" w:space="0" w:color="000000"/>
@@ -15721,7 +16630,7 @@
         </w:tc>
         <w:tc>
           <w:tcPr>
-            <w:tcW w:w="1985" w:type="dxa"/>
+            <w:tcW w:w="2126" w:type="dxa"/>
             <w:tcBorders>
               <w:top w:val="single" w:sz="3" w:space="0" w:color="000000"/>
               <w:left w:val="single" w:sz="3" w:space="0" w:color="000000"/>
@@ -16024,7 +16933,7 @@
         </w:tc>
         <w:tc>
           <w:tcPr>
-            <w:tcW w:w="1985" w:type="dxa"/>
+            <w:tcW w:w="2126" w:type="dxa"/>
             <w:tcBorders>
               <w:top w:val="single" w:sz="3" w:space="0" w:color="000000"/>
               <w:left w:val="single" w:sz="3" w:space="0" w:color="000000"/>
@@ -16139,6 +17048,8 @@
           <w:szCs w:val="24"/>
         </w:rPr>
       </w:pPr>
+      <w:bookmarkStart w:id="41" w:name="_GoBack"/>
+      <w:bookmarkEnd w:id="41"/>
     </w:p>
     <w:sectPr>
       <w:pgSz w:w="11906" w:h="16838"/>
@@ -20177,7 +21088,7 @@
 </file>
 
 <file path=customXml/itemProps1.xml><?xml version="1.0" encoding="utf-8"?>
-<ds:datastoreItem xmlns:ds="http://schemas.openxmlformats.org/officeDocument/2006/customXml" ds:itemID="{2886D9E7-63D6-4590-904C-549910E84158}">
+<ds:datastoreItem xmlns:ds="http://schemas.openxmlformats.org/officeDocument/2006/customXml" ds:itemID="{D5423C36-0793-4233-89BE-79C3A512778D}">
   <ds:schemaRefs>
     <ds:schemaRef ds:uri="http://schemas.openxmlformats.org/officeDocument/2006/bibliography"/>
   </ds:schemaRefs>

</xml_diff>